<commit_message>
flask and mysql connection set up
</commit_message>
<xml_diff>
--- a/pdf/Tresc.docx
+++ b/pdf/Tresc.docx
@@ -32,9 +32,222 @@
         <w:rPr>
           <w:i/>
           <w:iCs/>
-        </w:rPr>
-        <w:t>Wstęp pracy (nie numerowany) powinien składać się z czterech części (które nie są wydzielane jako osobne podrozdziały): zakresu pracy, celu, analizy i porównania istniejących rozwiązań oraz przeglądu literatury, oraz opisu zawartości pracy.</w:t>
-      </w:r>
+          <w:u w:val="single"/>
+        </w:rPr>
+        <w:t>Wstęp</w:t>
+      </w:r>
+      <w:r>
+        <w:rPr>
+          <w:i/>
+          <w:iCs/>
+        </w:rPr>
+        <w:t xml:space="preserve"> pracy (nie numerowany) powinien składać się z czterech części (które nie są wydzielane jako osobne podrozdziały): zakresu pracy, celu, analizy i porównania istniejących rozwiązań oraz przeglądu literatury, oraz opisu zawartości pracy.</w:t>
+      </w:r>
+    </w:p>
+    <w:p>
+      <w:pPr>
+        <w:shd w:val="clear" w:color="auto" w:fill="BFBFBF" w:themeFill="background1" w:themeFillShade="BF"/>
+        <w:rPr>
+          <w:i/>
+          <w:iCs/>
+        </w:rPr>
+      </w:pPr>
+    </w:p>
+    <w:p>
+      <w:pPr>
+        <w:shd w:val="clear" w:color="auto" w:fill="BFBFBF" w:themeFill="background1" w:themeFillShade="BF"/>
+        <w:rPr>
+          <w:b/>
+          <w:bCs/>
+          <w:i/>
+          <w:iCs/>
+          <w:sz w:val="24"/>
+          <w:szCs w:val="24"/>
+        </w:rPr>
+      </w:pPr>
+      <w:r>
+        <w:rPr>
+          <w:b/>
+          <w:bCs/>
+          <w:i/>
+          <w:iCs/>
+          <w:sz w:val="24"/>
+          <w:szCs w:val="24"/>
+        </w:rPr>
+        <w:t>SEMINARIUM</w:t>
+      </w:r>
+      <w:r>
+        <w:rPr>
+          <w:b/>
+          <w:bCs/>
+          <w:i/>
+          <w:iCs/>
+          <w:sz w:val="24"/>
+          <w:szCs w:val="24"/>
+        </w:rPr>
+        <w:t>:</w:t>
+      </w:r>
+    </w:p>
+    <w:p>
+      <w:pPr>
+        <w:shd w:val="clear" w:color="auto" w:fill="BFBFBF" w:themeFill="background1" w:themeFillShade="BF"/>
+        <w:rPr>
+          <w:sz w:val="24"/>
+          <w:szCs w:val="24"/>
+          <w:u w:val="single"/>
+        </w:rPr>
+      </w:pPr>
+      <w:r>
+        <w:rPr>
+          <w:sz w:val="24"/>
+          <w:szCs w:val="24"/>
+          <w:u w:val="single"/>
+        </w:rPr>
+        <w:t>Wstęp:</w:t>
+      </w:r>
+    </w:p>
+    <w:p>
+      <w:pPr>
+        <w:shd w:val="clear" w:color="auto" w:fill="BFBFBF" w:themeFill="background1" w:themeFillShade="BF"/>
+        <w:ind w:firstLine="708"/>
+        <w:rPr>
+          <w:u w:val="single"/>
+        </w:rPr>
+      </w:pPr>
+      <w:r>
+        <w:rPr>
+          <w:u w:val="single"/>
+        </w:rPr>
+        <w:t>Zakres</w:t>
+      </w:r>
+    </w:p>
+    <w:p>
+      <w:pPr>
+        <w:shd w:val="clear" w:color="auto" w:fill="BFBFBF" w:themeFill="background1" w:themeFillShade="BF"/>
+        <w:ind w:firstLine="708"/>
+      </w:pPr>
+      <w:r>
+        <w:t xml:space="preserve">- </w:t>
+      </w:r>
+      <w:r>
+        <w:t>Jakie typu zagadnienie</w:t>
+      </w:r>
+    </w:p>
+    <w:p>
+      <w:pPr>
+        <w:shd w:val="clear" w:color="auto" w:fill="BFBFBF" w:themeFill="background1" w:themeFillShade="BF"/>
+        <w:ind w:firstLine="708"/>
+      </w:pPr>
+      <w:r>
+        <w:t xml:space="preserve">- </w:t>
+      </w:r>
+      <w:r>
+        <w:t>Jakie mechanizmy jakie algorytmy</w:t>
+      </w:r>
+    </w:p>
+    <w:p>
+      <w:pPr>
+        <w:shd w:val="clear" w:color="auto" w:fill="BFBFBF" w:themeFill="background1" w:themeFillShade="BF"/>
+        <w:ind w:firstLine="708"/>
+        <w:rPr>
+          <w:u w:val="single"/>
+        </w:rPr>
+      </w:pPr>
+    </w:p>
+    <w:p>
+      <w:pPr>
+        <w:shd w:val="clear" w:color="auto" w:fill="BFBFBF" w:themeFill="background1" w:themeFillShade="BF"/>
+        <w:ind w:firstLine="708"/>
+        <w:rPr>
+          <w:u w:val="single"/>
+        </w:rPr>
+      </w:pPr>
+      <w:r>
+        <w:rPr>
+          <w:u w:val="single"/>
+        </w:rPr>
+        <w:t xml:space="preserve">Cel </w:t>
+      </w:r>
+    </w:p>
+    <w:p>
+      <w:pPr>
+        <w:shd w:val="clear" w:color="auto" w:fill="BFBFBF" w:themeFill="background1" w:themeFillShade="BF"/>
+      </w:pPr>
+      <w:r>
+        <w:tab/>
+      </w:r>
+      <w:r>
+        <w:t xml:space="preserve">- </w:t>
+      </w:r>
+      <w:r>
+        <w:t>Założenia</w:t>
+      </w:r>
+      <w:r>
+        <w:t xml:space="preserve"> funkcjonalne</w:t>
+      </w:r>
+    </w:p>
+    <w:p>
+      <w:pPr>
+        <w:shd w:val="clear" w:color="auto" w:fill="BFBFBF" w:themeFill="background1" w:themeFillShade="BF"/>
+      </w:pPr>
+      <w:r>
+        <w:tab/>
+      </w:r>
+      <w:r>
+        <w:t xml:space="preserve">- </w:t>
+      </w:r>
+      <w:r>
+        <w:t>Założenia</w:t>
+      </w:r>
+      <w:r>
+        <w:t xml:space="preserve"> poza funkcjonalne</w:t>
+      </w:r>
+    </w:p>
+    <w:p>
+      <w:pPr>
+        <w:shd w:val="clear" w:color="auto" w:fill="BFBFBF" w:themeFill="background1" w:themeFillShade="BF"/>
+        <w:ind w:firstLine="708"/>
+        <w:rPr>
+          <w:u w:val="single"/>
+        </w:rPr>
+      </w:pPr>
+    </w:p>
+    <w:p>
+      <w:pPr>
+        <w:shd w:val="clear" w:color="auto" w:fill="BFBFBF" w:themeFill="background1" w:themeFillShade="BF"/>
+        <w:ind w:firstLine="708"/>
+      </w:pPr>
+      <w:r>
+        <w:rPr>
+          <w:u w:val="single"/>
+        </w:rPr>
+        <w:t>Zawartość</w:t>
+      </w:r>
+      <w:r>
+        <w:rPr>
+          <w:u w:val="single"/>
+        </w:rPr>
+        <w:t xml:space="preserve"> pra</w:t>
+      </w:r>
+      <w:r>
+        <w:rPr>
+          <w:u w:val="single"/>
+        </w:rPr>
+        <w:t>cy</w:t>
+      </w:r>
+    </w:p>
+    <w:p>
+      <w:pPr>
+        <w:shd w:val="clear" w:color="auto" w:fill="BFBFBF" w:themeFill="background1" w:themeFillShade="BF"/>
+        <w:rPr>
+          <w:b/>
+          <w:bCs/>
+          <w:i/>
+          <w:iCs/>
+          <w:sz w:val="24"/>
+          <w:szCs w:val="24"/>
+        </w:rPr>
+      </w:pPr>
     </w:p>
     <w:p>
       <w:pPr>
@@ -113,28 +326,111 @@
         <w:t xml:space="preserve">na nich </w:t>
       </w:r>
       <w:r>
-        <w:t>konkretnych treści, jest</w:t>
+        <w:t>konkretnych treści,</w:t>
+      </w:r>
+      <w:r>
+        <w:t xml:space="preserve"> wymaga c</w:t>
+      </w:r>
+      <w:r>
+        <w:t>zęstego odśwież</w:t>
+      </w:r>
+      <w:r>
+        <w:t>e</w:t>
+      </w:r>
+      <w:r>
+        <w:t>n</w:t>
+      </w:r>
+      <w:r>
+        <w:t>ia</w:t>
+      </w:r>
+      <w:r>
+        <w:t xml:space="preserve"> strony</w:t>
+      </w:r>
+      <w:r>
+        <w:t xml:space="preserve">, wraz z przeładowaniem plików zapamiętanych przez przeglądarkę w pamięci podręcznej. Jest to zadanie żmudne, do którego potrzeba spostrzegawczości i dobrej pamięci, aby zauważyć zmiany </w:t>
+      </w:r>
+      <w:r>
+        <w:t xml:space="preserve">treści </w:t>
+      </w:r>
+      <w:r>
+        <w:t>na stronie.</w:t>
+      </w:r>
+    </w:p>
+    <w:p>
+      <w:pPr>
+        <w:ind w:firstLine="708"/>
+      </w:pPr>
+      <w:r>
+        <w:t xml:space="preserve">Biorąc pod uwagę dynamikę stron internetowych oraz ich ogromną liczbę, można założyć, że zwykły użytkownik Internetu spotyka się z potrzebą uzyskania natychmiastowego komunikatu o zmianie na stronie dość często. Może to nastąpić w ramach konkurencji z innymi </w:t>
+      </w:r>
+      <w:r>
+        <w:t>klientami</w:t>
+      </w:r>
+      <w:r>
+        <w:t xml:space="preserve"> np. w wyścigu o </w:t>
+      </w:r>
+      <w:r>
+        <w:t>uzyskanie</w:t>
+      </w:r>
+      <w:r>
+        <w:t xml:space="preserve"> najlepszych biletów na wydarzenia kulturowe, które właśnie zostały wypuszczone do sprzedaży lub uzyskanie produktu, który właśnie został przeceniony.</w:t>
       </w:r>
       <w:r>
         <w:t xml:space="preserve"> </w:t>
       </w:r>
       <w:r>
-        <w:t>żmudnym</w:t>
+        <w:t xml:space="preserve">Studenci, często niecierpliwie czekający na wyniki egzaminów, również </w:t>
+      </w:r>
+      <w:r>
+        <w:t xml:space="preserve">chcą uzyskać o nich informację, gdy tylko te się pojawią. Czasami, dla użytkownika Internetu nie ma znaczenia </w:t>
+      </w:r>
+      <w:r>
+        <w:t xml:space="preserve">szybkość </w:t>
+      </w:r>
+      <w:r>
+        <w:t>informacji o pojawieniu się nowej treści</w:t>
       </w:r>
       <w:r>
         <w:t xml:space="preserve">, </w:t>
       </w:r>
       <w:r>
-        <w:t>wymagającym częstego odświeżania</w:t>
-      </w:r>
-      <w:r>
-        <w:t xml:space="preserve"> strony i bystrego oka, </w:t>
-      </w:r>
-      <w:r>
-        <w:t>zajęciem</w:t>
-      </w:r>
-      <w:r>
-        <w:t xml:space="preserve">. </w:t>
+        <w:t>lecz</w:t>
+      </w:r>
+      <w:r>
+        <w:t xml:space="preserve"> tylko sam fakt </w:t>
+      </w:r>
+      <w:r>
+        <w:t>jej wystąpienia</w:t>
+      </w:r>
+      <w:r>
+        <w:t>,</w:t>
+      </w:r>
+      <w:r>
+        <w:t xml:space="preserve"> na przykład now</w:t>
+      </w:r>
+      <w:r>
+        <w:t>y</w:t>
+      </w:r>
+      <w:r>
+        <w:t xml:space="preserve"> wpi</w:t>
+      </w:r>
+      <w:r>
+        <w:t>s</w:t>
+      </w:r>
+      <w:r>
+        <w:t xml:space="preserve"> na ulubionym blogu, czy now</w:t>
+      </w:r>
+      <w:r>
+        <w:t>y</w:t>
+      </w:r>
+      <w:r>
+        <w:t xml:space="preserve"> artykułu na </w:t>
+      </w:r>
+      <w:r>
+        <w:t xml:space="preserve">ulubionej </w:t>
+      </w:r>
+      <w:r>
+        <w:t xml:space="preserve">stronie popularnonaukowej. </w:t>
       </w:r>
     </w:p>
     <w:p>
@@ -142,37 +438,33 @@
         <w:ind w:firstLine="708"/>
       </w:pPr>
       <w:r>
-        <w:t xml:space="preserve">Biorąc pod uwagę dynamikę stron internetowych oraz ich ogromną liczbę, można założyć, że zwykły użytkownik Internetu spotyka się z potrzebą uzyskania natychmiastowego komunikatu o zmianie na stronie dość często. Może to nastąpić w ramach konkurencji z innymi </w:t>
-      </w:r>
-      <w:r>
-        <w:t>klientami</w:t>
-      </w:r>
-      <w:r>
-        <w:t xml:space="preserve"> np. w wyścigu o </w:t>
-      </w:r>
-      <w:r>
-        <w:t>uzyskanie</w:t>
-      </w:r>
-      <w:r>
-        <w:t xml:space="preserve"> najlepszych biletów na wydarzenia kulturowe, które właśnie zostały wypuszczone do sprzedaży lub uzyskanie produktu, który właśnie został przeceniony. </w:t>
-      </w:r>
-      <w:r>
-        <w:t>Studenci, często niecierpliwie czekający na wyniki egzaminów, również mogą czerpać benefity z takiej aplikacji. Znajdzie ona zastosowanie t</w:t>
-      </w:r>
-      <w:r>
-        <w:t>akże tam, gdzie nie liczy się szybkość reakcji, ale tylko sam fakt pojawienia się nowych treści</w:t>
-      </w:r>
-      <w:r>
-        <w:t>,</w:t>
-      </w:r>
-      <w:r>
-        <w:t xml:space="preserve"> na przykład pojawienie się nowego wpisu na ulubionym blogu, czy nowego artykułu na </w:t>
-      </w:r>
-      <w:r>
-        <w:t xml:space="preserve">ulubionej </w:t>
-      </w:r>
-      <w:r>
-        <w:t xml:space="preserve">stronie popularnonaukowej. </w:t>
+        <w:t xml:space="preserve">Aplikacja webowa </w:t>
+      </w:r>
+      <w:proofErr w:type="spellStart"/>
+      <w:r>
+        <w:rPr>
+          <w:i/>
+          <w:iCs/>
+        </w:rPr>
+        <w:t>WebsiteMonitor</w:t>
+      </w:r>
+      <w:proofErr w:type="spellEnd"/>
+      <w:r>
+        <w:t xml:space="preserve">, będąca tematem tej pracy, jest rozwiązaniem, które zapewni nieustanne i w pełni automatyczne monitorowanie zmian pojawiających się na stronach internetowych, całych lub na wybranych ich fragmentach. </w:t>
+      </w:r>
+      <w:r>
+        <w:t>Aplikacja b</w:t>
+      </w:r>
+      <w:r>
+        <w:t xml:space="preserve">ędzie informować o nich w wybranym przez użytkownika czasie, np. raz w tygodniu, raz dziennie lub gdy tylko nowe treści się pojawią. Informacja będzie przekazywana za pomocą różnych środków komunikacji: mail, powiadomienia w przeglądarce lub za pomocą protokołu </w:t>
+      </w:r>
+      <w:proofErr w:type="spellStart"/>
+      <w:r>
+        <w:t>WebSocket</w:t>
+      </w:r>
+      <w:proofErr w:type="spellEnd"/>
+      <w:r>
+        <w:t xml:space="preserve">, a historia zmian będzie prezentowana w łatwy do przejrzenia sposób, wraz z możliwością wygenerowania pliku pdf. </w:t>
       </w:r>
     </w:p>
     <w:p>
@@ -180,10 +472,190 @@
         <w:ind w:firstLine="708"/>
       </w:pPr>
       <w:r>
+        <w:t xml:space="preserve">Zakres </w:t>
+      </w:r>
+      <w:r>
+        <w:t xml:space="preserve">aplikacji obejmuje przede wszystkim cykliczne pobieranie </w:t>
+      </w:r>
+      <w:r>
+        <w:rPr>
+          <w:i/>
+          <w:iCs/>
+        </w:rPr>
+        <w:t xml:space="preserve">pliku </w:t>
+      </w:r>
+      <w:proofErr w:type="spellStart"/>
+      <w:r>
+        <w:rPr>
+          <w:i/>
+          <w:iCs/>
+        </w:rPr>
+        <w:t>html</w:t>
+      </w:r>
+      <w:proofErr w:type="spellEnd"/>
+      <w:r>
+        <w:t xml:space="preserve"> i </w:t>
+      </w:r>
+      <w:proofErr w:type="spellStart"/>
+      <w:r>
+        <w:rPr>
+          <w:i/>
+          <w:iCs/>
+        </w:rPr>
+        <w:t>css</w:t>
+      </w:r>
+      <w:proofErr w:type="spellEnd"/>
+      <w:r>
+        <w:t xml:space="preserve"> strony internetowej, jednak nie tak jak robi to polecenie </w:t>
+      </w:r>
+      <w:proofErr w:type="spellStart"/>
+      <w:r>
+        <w:rPr>
+          <w:i/>
+          <w:iCs/>
+        </w:rPr>
+        <w:t>curl</w:t>
+      </w:r>
+      <w:proofErr w:type="spellEnd"/>
+      <w:r>
+        <w:t xml:space="preserve"> lub </w:t>
+      </w:r>
+      <w:proofErr w:type="spellStart"/>
+      <w:r>
+        <w:rPr>
+          <w:i/>
+          <w:iCs/>
+        </w:rPr>
+        <w:t>wget</w:t>
+      </w:r>
+      <w:proofErr w:type="spellEnd"/>
+      <w:r>
+        <w:t xml:space="preserve"> w systemie operacyjnym </w:t>
+      </w:r>
+      <w:r>
+        <w:rPr>
+          <w:i/>
+          <w:iCs/>
+        </w:rPr>
+        <w:t>Linux</w:t>
+      </w:r>
+      <w:r>
+        <w:t xml:space="preserve">, gdyż obecnie dużo stron ładuje swoje treści dynamicznie, za pomocą skryptów </w:t>
+      </w:r>
+      <w:r>
+        <w:t xml:space="preserve">napisanych </w:t>
+      </w:r>
+      <w:r>
+        <w:t xml:space="preserve">w </w:t>
+      </w:r>
+      <w:proofErr w:type="spellStart"/>
+      <w:r>
+        <w:rPr>
+          <w:i/>
+          <w:iCs/>
+        </w:rPr>
+        <w:t>javascriptcie</w:t>
+      </w:r>
+      <w:proofErr w:type="spellEnd"/>
+      <w:r>
+        <w:t>.</w:t>
+      </w:r>
+      <w:r>
+        <w:t xml:space="preserve"> </w:t>
+      </w:r>
+      <w:r>
+        <w:t xml:space="preserve"> </w:t>
+      </w:r>
+      <w:r>
+        <w:br/>
+      </w:r>
+      <w:r>
+        <w:t>Serwer aplikacji będzie więc imitował działająca przeglądarkę, powodując rozpoczęcie działania zawartych na stronie skryptów,</w:t>
+      </w:r>
+      <w:r>
+        <w:t xml:space="preserve"> a</w:t>
+      </w:r>
+      <w:r>
+        <w:t xml:space="preserve"> następnie </w:t>
+      </w:r>
+      <w:r>
+        <w:t xml:space="preserve">pobierze </w:t>
+      </w:r>
+      <w:r>
+        <w:t xml:space="preserve">już gotowy plik </w:t>
+      </w:r>
+      <w:proofErr w:type="spellStart"/>
+      <w:r>
+        <w:t>html</w:t>
+      </w:r>
+      <w:proofErr w:type="spellEnd"/>
+      <w:r>
+        <w:t xml:space="preserve"> z użytymi w nim innymi plikami jak zdjęcia, czy pliki </w:t>
+      </w:r>
+      <w:proofErr w:type="spellStart"/>
+      <w:r>
+        <w:t>css</w:t>
+      </w:r>
+      <w:proofErr w:type="spellEnd"/>
+      <w:r>
+        <w:t xml:space="preserve">. Potem </w:t>
+      </w:r>
+      <w:r>
+        <w:t xml:space="preserve">wyświetli użytkownikowi pobraną stronę oraz </w:t>
+      </w:r>
+      <w:r>
+        <w:t>doda</w:t>
+      </w:r>
+      <w:r>
+        <w:t xml:space="preserve"> </w:t>
+      </w:r>
+      <w:r>
+        <w:t xml:space="preserve">do niego odpowiedni skrypt umożliwiający wybranie </w:t>
+      </w:r>
+      <w:r>
+        <w:t xml:space="preserve">konkretnych </w:t>
+      </w:r>
+      <w:r>
+        <w:t xml:space="preserve">jej elementów do obserwacji. W wybranym </w:t>
+      </w:r>
+      <w:r>
+        <w:lastRenderedPageBreak/>
+        <w:t xml:space="preserve">przez użytkownika czasie i za pomocą preferowanych przez niego środków </w:t>
+      </w:r>
+      <w:r>
+        <w:t xml:space="preserve">poinformuje </w:t>
+      </w:r>
+      <w:r>
+        <w:t>go o zmianie, a także umożliwi mu łatwe przedstawienie historii zmian na  stronie.</w:t>
+      </w:r>
+    </w:p>
+    <w:p>
+      <w:pPr>
+        <w:ind w:firstLine="708"/>
+      </w:pPr>
+      <w:r>
         <w:t>Zadania, które aplikacja może pomóc realizować nie ograniczają się jedynie do zadań</w:t>
       </w:r>
       <w:r>
-        <w:t xml:space="preserve"> prywatnych, również zadania biznesowe mogą zostać dzięki niej zrealizowane. Przykładowo zmiany na stronie konkurencji, która właśnie wypuściła nowy  produkt lub nowe zmiany prawne </w:t>
+        <w:t xml:space="preserve"> prywatnych, </w:t>
+      </w:r>
+      <w:r>
+        <w:t xml:space="preserve">znajdzie ona również zastosowanie w </w:t>
+      </w:r>
+      <w:r>
+        <w:t xml:space="preserve"> zadania</w:t>
+      </w:r>
+      <w:r>
+        <w:t>ch</w:t>
+      </w:r>
+      <w:r>
+        <w:t xml:space="preserve"> biznesow</w:t>
+      </w:r>
+      <w:r>
+        <w:t>ych</w:t>
+      </w:r>
+      <w:r>
+        <w:t xml:space="preserve">. Przykładowo zmiany na stronie konkurencji, która właśnie wypuściła nowy  produkt lub nowe zmiany prawne </w:t>
       </w:r>
       <w:r>
         <w:t xml:space="preserve">na stronie rządowej, </w:t>
@@ -293,13 +765,7 @@
         <w:t xml:space="preserve"> </w:t>
       </w:r>
       <w:r>
-        <w:t xml:space="preserve">np. sprawdzać czy nie łamią one żadnego punktu regulaminu lub na nie niemal natychmiast odpowiadać, co w obecnych czasach może być dużą korzyścią dla popularności strony lub biznesu, która ona reprezentuje.   </w:t>
-      </w:r>
-      <w:r>
-        <w:rPr>
-          <w:highlight w:val="green"/>
-        </w:rPr>
-        <w:t>(1,2)</w:t>
+        <w:t>np. sprawdzać czy nie łamią one żadnego punktu regulaminu lub na nie niemal natychmiast odpowiadać, co w obecnych czasach może być dużą korzyścią dla popularności strony lub biznesu, która ona reprezentuje.</w:t>
       </w:r>
     </w:p>
     <w:p/>
@@ -334,7 +800,16 @@
         </w:numPr>
       </w:pPr>
       <w:r>
-        <w:t>Cykliczne i w pełni automatyczne monitorowanie zmian zachodzących, podanej przez użytkownika stronie internetowej, w określonym przedziale czasowym oraz interwale</w:t>
+        <w:t>Cykliczne i w pełni automatyczne monitorowanie zmian zachodzących</w:t>
+      </w:r>
+      <w:r>
+        <w:t xml:space="preserve"> na</w:t>
+      </w:r>
+      <w:r>
+        <w:t xml:space="preserve"> podanej przez użytkownika stronie internetowej, w określonym przedziale oraz interwale</w:t>
+      </w:r>
+      <w:r>
+        <w:t xml:space="preserve"> czasowym</w:t>
       </w:r>
     </w:p>
     <w:p>
@@ -358,7 +833,10 @@
         </w:numPr>
       </w:pPr>
       <w:r>
-        <w:t>Monitorowanie łatwe do podzielenia się z innymi, nawet niezarejestrowanymi osobami, po przez udostępnienie im linku do tzw. ‘pokoju obserwacji’, w którym będą mogli przeglądać wyniki przeprowadzonego monitorowania strony, ale nie będą mogli go modyfikować</w:t>
+        <w:t xml:space="preserve">Monitorowanie łatwe do podzielenia się z innymi, nawet niezarejestrowanymi osobami, po przez udostępnienie im linku do tzw. ‘pokoju obserwacji’, w którym będą mogli przeglądać wyniki przeprowadzonego monitorowania strony, ale nie będą mogli </w:t>
+      </w:r>
+      <w:r>
+        <w:t>zmieniać żądnych ustawień dotyczących monitoringu</w:t>
       </w:r>
     </w:p>
     <w:p>
@@ -370,7 +848,13 @@
         </w:numPr>
       </w:pPr>
       <w:r>
+        <w:t xml:space="preserve"> </w:t>
+      </w:r>
+      <w:r>
         <w:t>Natychmiastowe powiadomienie użytkownika o zmianie na stronie drogą mailową lub notyfikacją w przeglądarce internetowej</w:t>
+      </w:r>
+      <w:r>
+        <w:t>, zarówno mobilnej, jak i używanej na komputerach stacjonarnych</w:t>
       </w:r>
     </w:p>
     <w:p>
@@ -382,6 +866,7 @@
         </w:numPr>
       </w:pPr>
       <w:r>
+        <w:lastRenderedPageBreak/>
         <w:t>Wyeksportowanie raportu o zmianach w postaci pliku pdf</w:t>
       </w:r>
     </w:p>
@@ -747,160 +1232,163 @@
         <w:t xml:space="preserve">sprawdzane </w:t>
       </w:r>
       <w:r>
+        <w:t>w różnych miejscach</w:t>
+      </w:r>
+      <w:r>
+        <w:t xml:space="preserve"> </w:t>
+      </w:r>
+      <w:r>
+        <w:t>strony.</w:t>
+      </w:r>
+      <w:r>
+        <w:t xml:space="preserve"> </w:t>
+      </w:r>
+      <w:r>
+        <w:t xml:space="preserve">Dodatkowo oferowane jest, nie tylko zapisywanie zmian zachodzących na stronie, ale również całej strony i przechowywania jej poprzednich wersji aż do 12 lat. </w:t>
+      </w:r>
+    </w:p>
+    <w:p/>
+    <w:p>
+      <w:pPr>
+        <w:ind w:firstLine="708"/>
+      </w:pPr>
+      <w:r>
+        <w:t>Wszystkie trzy powyższe rozwiązania oferują</w:t>
+      </w:r>
+      <w:r>
+        <w:t xml:space="preserve"> monitorowanie zmian na stronie internetowej lub jej części, wraz z</w:t>
+      </w:r>
+      <w:r>
+        <w:t xml:space="preserve"> łatwą integrację z różnymi popularnymi w obecnych czasach internetowymi komunikatorami, co stanowi ich niewątpliw</w:t>
+      </w:r>
+      <w:r>
+        <w:t>ą zaletę</w:t>
+      </w:r>
+      <w:r>
+        <w:t xml:space="preserve">. Dodatkowo oferowana przez nie możliwość </w:t>
+      </w:r>
+      <w:r>
+        <w:t xml:space="preserve">wykonywania </w:t>
+      </w:r>
+      <w:r>
+        <w:t>zautomatyzowan</w:t>
+      </w:r>
+      <w:r>
+        <w:t>ych</w:t>
+      </w:r>
+      <w:r>
+        <w:t xml:space="preserve"> akcj</w:t>
+      </w:r>
+      <w:r>
+        <w:t>i</w:t>
+      </w:r>
+      <w:r>
+        <w:t>, typu: ‘w pole wpisz wartość’ lub ‘wciśnij przycisk’, daję możliwość skanowania stron, dostępnych dopiero po zalogowaniu</w:t>
+      </w:r>
+      <w:r>
+        <w:t>.</w:t>
+      </w:r>
+      <w:r>
+        <w:t xml:space="preserve"> </w:t>
+      </w:r>
+      <w:r>
+        <w:t>P</w:t>
+      </w:r>
+      <w:r>
+        <w:t>od znakiem zapytania p</w:t>
+      </w:r>
+      <w:r>
+        <w:t>ozostaje jednak</w:t>
+      </w:r>
+      <w:r>
+        <w:t xml:space="preserve"> bezpieczeństwo takiego rozwiązania oraz to</w:t>
+      </w:r>
+      <w:r>
+        <w:t>,</w:t>
+      </w:r>
+      <w:r>
+        <w:t xml:space="preserve"> czy użytkowni</w:t>
+      </w:r>
+      <w:r>
+        <w:t>cy będą</w:t>
+      </w:r>
+      <w:r>
+        <w:t xml:space="preserve"> </w:t>
+      </w:r>
+      <w:r>
+        <w:t xml:space="preserve">mieli </w:t>
+      </w:r>
+      <w:r>
+        <w:t>wystarczające zaufanie, aby</w:t>
+      </w:r>
+      <w:r>
+        <w:t xml:space="preserve"> podawać swój login</w:t>
+      </w:r>
+      <w:r>
+        <w:t>y</w:t>
+      </w:r>
+      <w:r>
+        <w:t xml:space="preserve"> i hasł</w:t>
+      </w:r>
+      <w:r>
+        <w:t>a</w:t>
+      </w:r>
+      <w:r>
+        <w:t xml:space="preserve"> do serwis</w:t>
+      </w:r>
+      <w:r>
+        <w:t>ów</w:t>
+      </w:r>
+      <w:r>
+        <w:t xml:space="preserve">, </w:t>
+      </w:r>
+      <w:r>
+        <w:t>podmiotom</w:t>
+      </w:r>
+      <w:r>
+        <w:t xml:space="preserve"> trzecim. </w:t>
+      </w:r>
+    </w:p>
+    <w:p>
+      <w:pPr>
+        <w:ind w:firstLine="708"/>
+      </w:pPr>
+      <w:r>
+        <w:t xml:space="preserve">Niewątpliwą wadą powyższych rozwiązań jest brak </w:t>
+      </w:r>
+      <w:r>
+        <w:t xml:space="preserve">jakiekolwiek </w:t>
+      </w:r>
+      <w:r>
+        <w:t>możliwości łatwego podzielenia się utworzonym żądaniem monitorowania strony</w:t>
+      </w:r>
+      <w:r>
+        <w:t xml:space="preserve"> z innymi niezarejestrowanymi </w:t>
+      </w:r>
+      <w:r>
+        <w:t>osobami, tak, aby mogły one przejrzeć historie zmian na śledzonej stronie. Nie ma też możliwości wygenerowania takiej historii w postaci pliku pdf</w:t>
+      </w:r>
+      <w:r>
+        <w:t xml:space="preserve">, a automatyczne stworzenia wykresów zmiany wskazanych danych liczbowych na stronie jest dostępne tylko w aplikacji </w:t>
+      </w:r>
+      <w:proofErr w:type="spellStart"/>
+      <w:r>
+        <w:rPr>
+          <w:i/>
+          <w:iCs/>
+        </w:rPr>
+        <w:t>Wachate</w:t>
+      </w:r>
+      <w:proofErr w:type="spellEnd"/>
+      <w:r>
+        <w:t xml:space="preserve">. </w:t>
+      </w:r>
+      <w:r>
+        <w:t xml:space="preserve">Przy ustawieniach </w:t>
+      </w:r>
+      <w:r>
         <w:lastRenderedPageBreak/>
-        <w:t>w różnych miejscach</w:t>
-      </w:r>
-      <w:r>
-        <w:t xml:space="preserve"> </w:t>
-      </w:r>
-      <w:r>
-        <w:t>strony.</w:t>
-      </w:r>
-      <w:r>
-        <w:t xml:space="preserve"> </w:t>
-      </w:r>
-      <w:r>
-        <w:t xml:space="preserve">Dodatkowo oferowane jest, nie tylko zapisywanie zmian zachodzących na stronie, ale również całej strony i przechowywania jej poprzednich wersji aż do 12 lat. </w:t>
-      </w:r>
-    </w:p>
-    <w:p/>
-    <w:p>
-      <w:pPr>
-        <w:ind w:firstLine="708"/>
-      </w:pPr>
-      <w:r>
-        <w:t>Wszystkie trzy powyższe rozwiązania oferują</w:t>
-      </w:r>
-      <w:r>
-        <w:t xml:space="preserve"> monitorowanie zmian na stronie internetowej lub jej części, wraz z</w:t>
-      </w:r>
-      <w:r>
-        <w:t xml:space="preserve"> łatwą integrację z różnymi popularnymi w obecnych czasach internetowymi komunikatorami, co stanowi ich niewątpliw</w:t>
-      </w:r>
-      <w:r>
-        <w:t>ą zaletę</w:t>
-      </w:r>
-      <w:r>
-        <w:t xml:space="preserve">. Dodatkowo oferowana przez nie możliwość </w:t>
-      </w:r>
-      <w:r>
-        <w:t xml:space="preserve">wykonywania </w:t>
-      </w:r>
-      <w:r>
-        <w:t>zautomatyzowan</w:t>
-      </w:r>
-      <w:r>
-        <w:t>ych</w:t>
-      </w:r>
-      <w:r>
-        <w:t xml:space="preserve"> akcj</w:t>
-      </w:r>
-      <w:r>
-        <w:t>i</w:t>
-      </w:r>
-      <w:r>
-        <w:t>, typu: ‘w pole wpisz wartość’ lub ‘wciśnij przycisk’, daję możliwość skanowania stron, dostępnych dopiero po zalogowaniu</w:t>
-      </w:r>
-      <w:r>
-        <w:t>.</w:t>
-      </w:r>
-      <w:r>
-        <w:t xml:space="preserve"> </w:t>
-      </w:r>
-      <w:r>
-        <w:t>P</w:t>
-      </w:r>
-      <w:r>
-        <w:t>od znakiem zapytania p</w:t>
-      </w:r>
-      <w:r>
-        <w:t>ozostaje jednak</w:t>
-      </w:r>
-      <w:r>
-        <w:t xml:space="preserve"> bezpieczeństwo takiego rozwiązania oraz to</w:t>
-      </w:r>
-      <w:r>
-        <w:t>,</w:t>
-      </w:r>
-      <w:r>
-        <w:t xml:space="preserve"> czy użytkowni</w:t>
-      </w:r>
-      <w:r>
-        <w:t>cy będą</w:t>
-      </w:r>
-      <w:r>
-        <w:t xml:space="preserve"> </w:t>
-      </w:r>
-      <w:r>
-        <w:t xml:space="preserve">mieli </w:t>
-      </w:r>
-      <w:r>
-        <w:t>wystarczające zaufanie, aby</w:t>
-      </w:r>
-      <w:r>
-        <w:t xml:space="preserve"> podawać swój login</w:t>
-      </w:r>
-      <w:r>
-        <w:t>y</w:t>
-      </w:r>
-      <w:r>
-        <w:t xml:space="preserve"> i hasł</w:t>
-      </w:r>
-      <w:r>
-        <w:t>a</w:t>
-      </w:r>
-      <w:r>
-        <w:t xml:space="preserve"> do serwis</w:t>
-      </w:r>
-      <w:r>
-        <w:t>ów</w:t>
-      </w:r>
-      <w:r>
-        <w:t xml:space="preserve">, </w:t>
-      </w:r>
-      <w:r>
-        <w:t>podmiotom</w:t>
-      </w:r>
-      <w:r>
-        <w:t xml:space="preserve"> trzecim. </w:t>
-      </w:r>
-    </w:p>
-    <w:p>
-      <w:pPr>
-        <w:ind w:firstLine="708"/>
-      </w:pPr>
-      <w:r>
-        <w:t xml:space="preserve">Niewątpliwą wadą powyższych rozwiązań jest brak </w:t>
-      </w:r>
-      <w:r>
-        <w:t xml:space="preserve">jakiekolwiek </w:t>
-      </w:r>
-      <w:r>
-        <w:t>możliwości łatwego podzielenia się utworzonym żądaniem monitorowania strony</w:t>
-      </w:r>
-      <w:r>
-        <w:t xml:space="preserve"> z innymi niezarejestrowanymi </w:t>
-      </w:r>
-      <w:r>
-        <w:t>osobami, tak, aby mogły one przejrzeć historie zmian na śledzonej stronie. Nie ma też możliwości wygenerowania takiej historii w postaci pliku pdf</w:t>
-      </w:r>
-      <w:r>
-        <w:t xml:space="preserve">, a automatyczne stworzenia wykresów zmiany wskazanych danych liczbowych na stronie jest dostępne tylko w aplikacji </w:t>
-      </w:r>
-      <w:proofErr w:type="spellStart"/>
-      <w:r>
-        <w:rPr>
-          <w:i/>
-          <w:iCs/>
-        </w:rPr>
-        <w:t>Wachate</w:t>
-      </w:r>
-      <w:proofErr w:type="spellEnd"/>
-      <w:r>
-        <w:t xml:space="preserve">. </w:t>
-      </w:r>
-      <w:r>
-        <w:t>Przy ustawieniach monitoringu strony</w:t>
+        <w:t>monitoringu strony</w:t>
       </w:r>
       <w:r>
         <w:t xml:space="preserve"> w aplikacjach </w:t>
@@ -1089,8 +1577,34 @@
       <w:r>
         <w:t xml:space="preserve">3. </w:t>
       </w:r>
-      <w:r>
-        <w:t>https://auth0.com/blog/adding-salt-to-hashing-a-better-way-to-store-passwords/</w:t>
+      <w:hyperlink r:id="rId12" w:history="1">
+        <w:r>
+          <w:rPr>
+            <w:rStyle w:val="Hipercze"/>
+          </w:rPr>
+          <w:t>https://auth0.com/blog/adding-salt-to-hashing-a-better-way-to-store-passwords/</w:t>
+        </w:r>
+      </w:hyperlink>
+    </w:p>
+    <w:p>
+      <w:r>
+        <w:t xml:space="preserve">4. o </w:t>
+      </w:r>
+      <w:proofErr w:type="spellStart"/>
+      <w:r>
+        <w:t>curl</w:t>
+      </w:r>
+      <w:proofErr w:type="spellEnd"/>
+      <w:r>
+        <w:t xml:space="preserve"> i </w:t>
+      </w:r>
+      <w:proofErr w:type="spellStart"/>
+      <w:r>
+        <w:t>wget</w:t>
+      </w:r>
+      <w:proofErr w:type="spellEnd"/>
+      <w:r>
+        <w:t xml:space="preserve"> magazyn programisty</w:t>
       </w:r>
     </w:p>
     <w:p>
@@ -1213,7 +1727,9 @@
           <w:u w:val="single"/>
         </w:rPr>
       </w:pPr>
-      <w:r>
+    </w:p>
+    <w:p>
+      <w:pPr>
         <w:rPr>
           <w:b/>
           <w:bCs/>
@@ -1221,6 +1737,104 @@
           <w:szCs w:val="32"/>
           <w:u w:val="single"/>
         </w:rPr>
+      </w:pPr>
+    </w:p>
+    <w:p>
+      <w:pPr>
+        <w:rPr>
+          <w:b/>
+          <w:bCs/>
+          <w:sz w:val="32"/>
+          <w:szCs w:val="32"/>
+          <w:u w:val="single"/>
+        </w:rPr>
+      </w:pPr>
+    </w:p>
+    <w:p>
+      <w:pPr>
+        <w:rPr>
+          <w:b/>
+          <w:bCs/>
+          <w:sz w:val="32"/>
+          <w:szCs w:val="32"/>
+          <w:u w:val="single"/>
+        </w:rPr>
+      </w:pPr>
+    </w:p>
+    <w:p>
+      <w:pPr>
+        <w:rPr>
+          <w:b/>
+          <w:bCs/>
+          <w:sz w:val="32"/>
+          <w:szCs w:val="32"/>
+          <w:u w:val="single"/>
+        </w:rPr>
+      </w:pPr>
+    </w:p>
+    <w:p>
+      <w:pPr>
+        <w:rPr>
+          <w:b/>
+          <w:bCs/>
+          <w:sz w:val="32"/>
+          <w:szCs w:val="32"/>
+          <w:u w:val="single"/>
+        </w:rPr>
+      </w:pPr>
+    </w:p>
+    <w:p>
+      <w:pPr>
+        <w:rPr>
+          <w:b/>
+          <w:bCs/>
+          <w:sz w:val="32"/>
+          <w:szCs w:val="32"/>
+          <w:u w:val="single"/>
+        </w:rPr>
+      </w:pPr>
+    </w:p>
+    <w:p>
+      <w:pPr>
+        <w:rPr>
+          <w:b/>
+          <w:bCs/>
+          <w:sz w:val="32"/>
+          <w:szCs w:val="32"/>
+          <w:u w:val="single"/>
+        </w:rPr>
+      </w:pPr>
+    </w:p>
+    <w:p>
+      <w:pPr>
+        <w:rPr>
+          <w:b/>
+          <w:bCs/>
+          <w:sz w:val="32"/>
+          <w:szCs w:val="32"/>
+          <w:u w:val="single"/>
+        </w:rPr>
+      </w:pPr>
+    </w:p>
+    <w:p>
+      <w:pPr>
+        <w:rPr>
+          <w:b/>
+          <w:bCs/>
+          <w:sz w:val="32"/>
+          <w:szCs w:val="32"/>
+          <w:u w:val="single"/>
+        </w:rPr>
+      </w:pPr>
+      <w:r>
+        <w:rPr>
+          <w:b/>
+          <w:bCs/>
+          <w:sz w:val="32"/>
+          <w:szCs w:val="32"/>
+          <w:u w:val="single"/>
+        </w:rPr>
+        <w:lastRenderedPageBreak/>
         <w:t>2. Analiza problemu</w:t>
       </w:r>
     </w:p>

</xml_diff>